<commit_message>
Incorporate code for char style, index foot/end notes
</commit_message>
<xml_diff>
--- a/Xceed.Words.NET.Examples/Samples/Document/Output/ReplacedTextWithObjects.docx
+++ b/Xceed.Words.NET.Examples/Samples/Document/Output/ReplacedTextWithObjects.docx
@@ -119,7 +119,7 @@
                     <pic:cNvPicPr/>
                   </pic:nvPicPr>
                   <pic:blipFill>
-                    <a:blip xmlns:r="http://schemas.openxmlformats.org/officeDocument/2006/relationships" r:embed="R7eb0941eb4f4457b"/>
+                    <a:blip xmlns:r="http://schemas.openxmlformats.org/officeDocument/2006/relationships" r:embed="R6dd0b4e039964625"/>
                     <a:stretch>
                       <a:fillRect/>
                     </a:stretch>
@@ -211,7 +211,7 @@
       </w:pPr>
       <w:proofErr w:type="spellStart"/>
       <w:proofErr w:type="spellEnd"/>
-      <w:hyperlink r:id="Ra685315f163144a1" w:history="1">
+      <w:hyperlink r:id="R2d7f1d72702642aa" w:history="1">
         <w:r>
           <w:rPr>
             <w:rStyle w:val="Hyperlink"/>

</xml_diff>

<commit_message>
Optimize Max*noteId() to improve perf with 10k+ footnotes
</commit_message>
<xml_diff>
--- a/Xceed.Words.NET.Examples/Samples/Document/Output/ReplacedTextWithObjects.docx
+++ b/Xceed.Words.NET.Examples/Samples/Document/Output/ReplacedTextWithObjects.docx
@@ -119,7 +119,7 @@
                     <pic:cNvPicPr/>
                   </pic:nvPicPr>
                   <pic:blipFill>
-                    <a:blip xmlns:r="http://schemas.openxmlformats.org/officeDocument/2006/relationships" r:embed="R6dd0b4e039964625"/>
+                    <a:blip xmlns:r="http://schemas.openxmlformats.org/officeDocument/2006/relationships" r:embed="Rd00ce6a7b6e14d21"/>
                     <a:stretch>
                       <a:fillRect/>
                     </a:stretch>
@@ -211,7 +211,7 @@
       </w:pPr>
       <w:proofErr w:type="spellStart"/>
       <w:proofErr w:type="spellEnd"/>
-      <w:hyperlink r:id="R2d7f1d72702642aa" w:history="1">
+      <w:hyperlink r:id="R59eace6179824b0d" w:history="1">
         <w:r>
           <w:rPr>
             <w:rStyle w:val="Hyperlink"/>

</xml_diff>

<commit_message>
Added `AppendSectionPageCount` method in `Paragraph` class.
</commit_message>
<xml_diff>
--- a/Xceed.Words.NET.Examples/Samples/Document/Output/ReplacedTextWithObjects.docx
+++ b/Xceed.Words.NET.Examples/Samples/Document/Output/ReplacedTextWithObjects.docx
@@ -111,7 +111,7 @@
                     <pic:cNvPicPr/>
                   </pic:nvPicPr>
                   <pic:blipFill>
-                    <a:blip xmlns:r="http://schemas.openxmlformats.org/officeDocument/2006/relationships" r:embed="Rd04ba08dd37b4b27"/>
+                    <a:blip xmlns:r="http://schemas.openxmlformats.org/officeDocument/2006/relationships" r:embed="Rc15fdc2d9620430a"/>
                     <a:stretch>
                       <a:fillRect/>
                     </a:stretch>
@@ -203,7 +203,7 @@
       </w:pPr>
       <w:proofErr w:type="spellStart"/>
       <w:proofErr w:type="spellEnd"/>
-      <w:hyperlink r:id="R6a290f05998e4b33" w:history="1">
+      <w:hyperlink r:id="Rd4d1d09a4e504755" w:history="1">
         <w:r>
           <w:rPr>
             <w:rStyle w:val="Hyperlink"/>

</xml_diff>